<commit_message>
added gituhub link and names
work in progress
</commit_message>
<xml_diff>
--- a/Project-proposal.docx
+++ b/Project-proposal.docx
@@ -21,6 +21,35 @@
     <w:p>
       <w:pPr>
         <w:jc w:val="left"/>
+        <w:rPr>
+          <w:i/>
+        </w:rPr>
+      </w:pPr>
+      <w:r>
+        <w:t xml:space="preserve">Github: </w:t>
+      </w:r>
+      <w:r>
+        <w:rPr>
+          <w:i/>
+        </w:rPr>
+        <w:t>Github:</w:t>
+      </w:r>
+      <w:r>
+        <w:t xml:space="preserve"> </w:t>
+      </w:r>
+      <w:hyperlink r:id="rId6" w:history="1">
+        <w:r>
+          <w:rPr>
+            <w:rStyle w:val="Hyperlink"/>
+            <w:i/>
+          </w:rPr>
+          <w:t>https://github.com/aspdave/College_Score_Card_E139-Fall2015</w:t>
+        </w:r>
+      </w:hyperlink>
+    </w:p>
+    <w:p>
+      <w:pPr>
+        <w:jc w:val="left"/>
       </w:pPr>
       <w:r>
         <w:rPr>
@@ -39,7 +68,7 @@
       <w:r>
         <w:t xml:space="preserve"> Dave   </w:t>
       </w:r>
-      <w:hyperlink r:id="rId6" w:history="1">
+      <w:hyperlink r:id="rId7" w:history="1">
         <w:r>
           <w:rPr>
             <w:rStyle w:val="Hyperlink"/>
@@ -56,6 +85,47 @@
         <w:jc w:val="left"/>
       </w:pPr>
       <w:r>
+        <w:t xml:space="preserve">                      Michael  </w:t>
+      </w:r>
+      <w:r>
+        <w:tab/>
+        <w:t xml:space="preserve">        </w:t>
+      </w:r>
+      <w:bookmarkStart w:id="0" w:name="_GoBack"/>
+      <w:bookmarkEnd w:id="0"/>
+      <w:r>
+        <w:t xml:space="preserve"> </w:t>
+      </w:r>
+      <w:hyperlink r:id="rId8" w:history="1">
+        <w:r>
+          <w:rPr>
+            <w:rStyle w:val="Hyperlink"/>
+          </w:rPr>
+          <w:t>michael83@gmail.com</w:t>
+        </w:r>
+      </w:hyperlink>
+    </w:p>
+    <w:p>
+      <w:pPr>
+        <w:jc w:val="left"/>
+      </w:pPr>
+      <w:r>
+        <w:t xml:space="preserve">                      Sway </w:t>
+      </w:r>
+    </w:p>
+    <w:p>
+      <w:pPr>
+        <w:jc w:val="left"/>
+      </w:pPr>
+      <w:r>
+        <w:t xml:space="preserve">                       Bin </w:t>
+      </w:r>
+    </w:p>
+    <w:p>
+      <w:pPr>
+        <w:jc w:val="left"/>
+      </w:pPr>
+      <w:r>
         <w:t xml:space="preserve">                      </w:t>
       </w:r>
     </w:p>
@@ -91,7 +161,7 @@
       <w:r>
         <w:t xml:space="preserve">Group is set out to  establish on true cost of college education based on the College score card dataset ( </w:t>
       </w:r>
-      <w:hyperlink r:id="rId7" w:history="1">
+      <w:hyperlink r:id="rId9" w:history="1">
         <w:r>
           <w:rPr>
             <w:rStyle w:val="Hyperlink"/>
@@ -338,16 +408,11 @@
         <w:jc w:val="left"/>
       </w:pPr>
       <w:r>
-        <w:t>Model do not fit all of the population as students tends to have different Goals and individual</w:t>
-      </w:r>
-      <w:bookmarkStart w:id="0" w:name="_GoBack"/>
-      <w:bookmarkEnd w:id="0"/>
-      <w:r>
-        <w:t xml:space="preserve"> expectation that varied widely.</w:t>
+        <w:t>Model do not fit all of the population as students tends to have different Goals and individual expectation that varied widely.</w:t>
       </w:r>
     </w:p>
     <w:sectPr>
-      <w:headerReference w:type="default" r:id="rId8"/>
+      <w:headerReference w:type="default" r:id="rId10"/>
       <w:pgSz w:w="12240" w:h="15840"/>
       <w:pgMar w:top="1440" w:right="1440" w:bottom="1440" w:left="1440" w:header="720" w:footer="720" w:gutter="0"/>
       <w:cols w:space="720"/>
@@ -1036,7 +1101,6 @@
   <w:style w:type="character" w:default="1" w:styleId="DefaultParagraphFont">
     <w:name w:val="Default Paragraph Font"/>
     <w:uiPriority w:val="1"/>
-    <w:semiHidden/>
     <w:unhideWhenUsed/>
   </w:style>
   <w:style w:type="table" w:default="1" w:styleId="TableNormal">

</xml_diff>